<commit_message>
docs: finish gantt chart
</commit_message>
<xml_diff>
--- a/4-research-works/0-other-docs/project-planning-info.docx
+++ b/4-research-works/0-other-docs/project-planning-info.docx
@@ -418,25 +418,7 @@
           <w:sz w:val="24"/>
           <w:szCs w:val="24"/>
         </w:rPr>
-        <w:t>E</w:t>
-      </w:r>
-      <w:r>
-        <w:rPr>
-          <w:rFonts w:eastAsia="Times New Roman" w:cstheme="minorHAnsi"/>
-          <w:color w:val="000000"/>
-          <w:sz w:val="24"/>
-          <w:szCs w:val="24"/>
-        </w:rPr>
-        <w:t>valuat</w:t>
-      </w:r>
-      <w:r>
-        <w:rPr>
-          <w:rFonts w:eastAsia="Times New Roman" w:cstheme="minorHAnsi"/>
-          <w:color w:val="000000"/>
-          <w:sz w:val="24"/>
-          <w:szCs w:val="24"/>
-        </w:rPr>
-        <w:t xml:space="preserve">e </w:t>
+        <w:t xml:space="preserve">Evaluate </w:t>
       </w:r>
       <w:r>
         <w:rPr>
@@ -1801,6 +1783,84 @@
           <w:sz w:val="24"/>
           <w:szCs w:val="24"/>
         </w:rPr>
+        <w:t xml:space="preserve">Create database </w:t>
+      </w:r>
+    </w:p>
+    <w:p>
+      <w:pPr>
+        <w:numPr>
+          <w:ilvl w:val="2"/>
+          <w:numId w:val="1"/>
+        </w:numPr>
+        <w:spacing w:after="0" w:line="360" w:lineRule="auto"/>
+        <w:ind w:left="1800"/>
+        <w:textAlignment w:val="baseline"/>
+        <w:rPr>
+          <w:rFonts w:eastAsia="Times New Roman" w:cstheme="minorHAnsi"/>
+          <w:color w:val="000000"/>
+          <w:sz w:val="24"/>
+          <w:szCs w:val="24"/>
+        </w:rPr>
+      </w:pPr>
+      <w:r>
+        <w:rPr>
+          <w:rFonts w:eastAsia="Times New Roman" w:cstheme="minorHAnsi"/>
+          <w:color w:val="000000"/>
+          <w:sz w:val="24"/>
+          <w:szCs w:val="24"/>
+        </w:rPr>
+        <w:t>Create dashboard</w:t>
+      </w:r>
+    </w:p>
+    <w:p>
+      <w:pPr>
+        <w:numPr>
+          <w:ilvl w:val="2"/>
+          <w:numId w:val="1"/>
+        </w:numPr>
+        <w:spacing w:after="0" w:line="360" w:lineRule="auto"/>
+        <w:ind w:left="1800"/>
+        <w:textAlignment w:val="baseline"/>
+        <w:rPr>
+          <w:rFonts w:eastAsia="Times New Roman" w:cstheme="minorHAnsi"/>
+          <w:color w:val="000000"/>
+          <w:sz w:val="24"/>
+          <w:szCs w:val="24"/>
+        </w:rPr>
+      </w:pPr>
+      <w:r>
+        <w:rPr>
+          <w:rFonts w:eastAsia="Times New Roman" w:cstheme="minorHAnsi"/>
+          <w:color w:val="000000"/>
+          <w:sz w:val="24"/>
+          <w:szCs w:val="24"/>
+        </w:rPr>
+        <w:t>Create data storing budgets</w:t>
+      </w:r>
+    </w:p>
+    <w:p>
+      <w:pPr>
+        <w:numPr>
+          <w:ilvl w:val="2"/>
+          <w:numId w:val="1"/>
+        </w:numPr>
+        <w:spacing w:after="0" w:line="360" w:lineRule="auto"/>
+        <w:ind w:left="1800"/>
+        <w:textAlignment w:val="baseline"/>
+        <w:rPr>
+          <w:rFonts w:eastAsia="Times New Roman" w:cstheme="minorHAnsi"/>
+          <w:color w:val="000000"/>
+          <w:sz w:val="24"/>
+          <w:szCs w:val="24"/>
+        </w:rPr>
+      </w:pPr>
+      <w:r>
+        <w:rPr>
+          <w:rFonts w:eastAsia="Times New Roman" w:cstheme="minorHAnsi"/>
+          <w:color w:val="000000"/>
+          <w:sz w:val="24"/>
+          <w:szCs w:val="24"/>
+        </w:rPr>
         <w:t>Connect the monitoring system’s (Main System) database with this web panel to view information on elephant discovery. </w:t>
       </w:r>
     </w:p>
@@ -1918,7 +1978,25 @@
           <w:sz w:val="24"/>
           <w:szCs w:val="24"/>
         </w:rPr>
-        <w:t>Test the main system functionalities.</w:t>
+        <w:t>Test the main system functionalities</w:t>
+      </w:r>
+      <w:r>
+        <w:rPr>
+          <w:rFonts w:eastAsia="Times New Roman" w:cstheme="minorHAnsi"/>
+          <w:color w:val="000000"/>
+          <w:sz w:val="24"/>
+          <w:szCs w:val="24"/>
+        </w:rPr>
+        <w:t xml:space="preserve"> (Monitoring System)</w:t>
+      </w:r>
+      <w:r>
+        <w:rPr>
+          <w:rFonts w:eastAsia="Times New Roman" w:cstheme="minorHAnsi"/>
+          <w:color w:val="000000"/>
+          <w:sz w:val="24"/>
+          <w:szCs w:val="24"/>
+        </w:rPr>
+        <w:t>.</w:t>
       </w:r>
     </w:p>
     <w:p>
@@ -2412,15 +2490,6 @@
   </w:num>
   <w:num w:numId="2" w16cid:durableId="154692430">
     <w:abstractNumId w:val="2"/>
-    <w:lvlOverride w:ilvl="0"/>
-    <w:lvlOverride w:ilvl="1"/>
-    <w:lvlOverride w:ilvl="2"/>
-    <w:lvlOverride w:ilvl="3"/>
-    <w:lvlOverride w:ilvl="4"/>
-    <w:lvlOverride w:ilvl="5"/>
-    <w:lvlOverride w:ilvl="6"/>
-    <w:lvlOverride w:ilvl="7"/>
-    <w:lvlOverride w:ilvl="8"/>
   </w:num>
   <w:num w:numId="3" w16cid:durableId="1060440562">
     <w:abstractNumId w:val="0"/>

</xml_diff>